<commit_message>
Adicionando imagem do er
</commit_message>
<xml_diff>
--- a/requisitos funcionais.docx
+++ b/requisitos funcionais.docx
@@ -46,18 +46,27 @@
         <w:t xml:space="preserve">O sistema </w:t>
       </w:r>
       <w:r>
-        <w:t>deverá permitir a abertura da cancela eletrônica apenas apertando um botão.</w:t>
-      </w:r>
-    </w:p>
-    <w:p>
-      <w:r>
-        <w:t>O sistema deverá imprimir um ticket com data e horário</w:t>
+        <w:t xml:space="preserve">deverá permitir a abertura </w:t>
+      </w:r>
+      <w:r>
+        <w:t>e fechamentos das cancelas.</w:t>
+      </w:r>
+    </w:p>
+    <w:p>
+      <w:r>
+        <w:t>O sistema dev</w:t>
+      </w:r>
+      <w:r>
+        <w:t xml:space="preserve">erá imprimir um ticket com data, </w:t>
+      </w:r>
+      <w:r>
+        <w:t>horário</w:t>
       </w:r>
       <w:r>
         <w:t xml:space="preserve"> da emissão</w:t>
       </w:r>
       <w:r>
-        <w:t xml:space="preserve"> e uma numeração única com código de barras assim que for liberada a cancela de entrada.</w:t>
+        <w:t xml:space="preserve"> e código de barras.</w:t>
       </w:r>
     </w:p>
     <w:p>

</xml_diff>